<commit_message>
Update JSP Introduction Quiz.docx
</commit_message>
<xml_diff>
--- a/quiz/JSP Introduction Quiz.docx
+++ b/quiz/JSP Introduction Quiz.docx
@@ -18,113 +18,521 @@
     <w:p>
       <w:pPr>
         <w:pStyle w:val="Heading1"/>
-      </w:pPr>
-      <w:r>
-        <w:t>1.  Wha</w:t>
+        <w:numPr>
+          <w:ilvl w:val="0"/>
+          <w:numId w:val="1"/>
+        </w:numPr>
+      </w:pPr>
+      <w:r>
+        <w:t xml:space="preserve">What is the main value of Java Server Pages?  </w:t>
+      </w:r>
+    </w:p>
+    <w:p>
+      <w:pPr>
+        <w:ind w:left="720"/>
+      </w:pPr>
+      <w:r>
+        <w:t>It separates html from java code.</w:t>
+      </w:r>
+    </w:p>
+    <w:p>
+      <w:pPr>
+        <w:pStyle w:val="Heading1"/>
+        <w:numPr>
+          <w:ilvl w:val="0"/>
+          <w:numId w:val="1"/>
+        </w:numPr>
+      </w:pPr>
+      <w:r>
+        <w:t xml:space="preserve">How are JSP pages related to servlets? </w:t>
+      </w:r>
+    </w:p>
+    <w:p>
+      <w:pPr>
+        <w:pStyle w:val="ListParagraph"/>
+        <w:ind w:left="744"/>
+      </w:pPr>
+      <w:r>
+        <w:t>JSP pages will be compiled to relevant servlets before executing.</w:t>
+      </w:r>
+    </w:p>
+    <w:p>
+      <w:pPr>
+        <w:pStyle w:val="Heading1"/>
+        <w:numPr>
+          <w:ilvl w:val="0"/>
+          <w:numId w:val="1"/>
+        </w:numPr>
+      </w:pPr>
+      <w:r>
+        <w:t xml:space="preserve">How are JSP pages related to HTML?  </w:t>
+      </w:r>
+    </w:p>
+    <w:p>
+      <w:pPr>
+        <w:pStyle w:val="ListParagraph"/>
+        <w:ind w:left="744"/>
+      </w:pPr>
+      <w:r>
+        <w:t>JSP pages are mixed both HTML code and Java server code, it means HTML code can include in the JSP pages.</w:t>
+      </w:r>
+    </w:p>
+    <w:p>
+      <w:pPr>
+        <w:pStyle w:val="Heading1"/>
+        <w:numPr>
+          <w:ilvl w:val="0"/>
+          <w:numId w:val="1"/>
+        </w:numPr>
+      </w:pPr>
+      <w:r>
+        <w:t xml:space="preserve">Give an example of a JSP </w:t>
+      </w:r>
+      <w:proofErr w:type="spellStart"/>
+      <w:r>
+        <w:t>scriptlet</w:t>
+      </w:r>
+      <w:proofErr w:type="spellEnd"/>
+      <w:r>
+        <w:t xml:space="preserve"> and show how it will look in the JSP </w:t>
+      </w:r>
+      <w:proofErr w:type="gramStart"/>
+      <w:r>
+        <w:t>servlet .</w:t>
+      </w:r>
+      <w:proofErr w:type="gramEnd"/>
+    </w:p>
+    <w:p>
+      <w:pPr>
+        <w:ind w:left="720"/>
+      </w:pPr>
+      <w:r>
+        <w:t>&lt;%</w:t>
+      </w:r>
+      <w:r>
+        <w:t xml:space="preserve"> name </w:t>
+      </w:r>
+      <w:r>
+        <w:t>=</w:t>
+      </w:r>
+      <w:r>
+        <w:t xml:space="preserve"> </w:t>
+      </w:r>
+      <w:proofErr w:type="spellStart"/>
+      <w:proofErr w:type="gramStart"/>
+      <w:r>
+        <w:t>request.getParameter</w:t>
+      </w:r>
+      <w:proofErr w:type="spellEnd"/>
+      <w:proofErr w:type="gramEnd"/>
+      <w:r>
+        <w:t>(“name”) %&gt;</w:t>
+      </w:r>
+      <w:r>
+        <w:t xml:space="preserve"> </w:t>
+      </w:r>
+    </w:p>
+    <w:p>
+      <w:pPr>
+        <w:ind w:left="720"/>
+      </w:pPr>
+      <w:r>
+        <w:t>It is the same servlet code:</w:t>
+      </w:r>
+    </w:p>
+    <w:p>
+      <w:pPr>
+        <w:ind w:left="720"/>
+      </w:pPr>
+      <w:r>
+        <w:t xml:space="preserve">String name = </w:t>
+      </w:r>
+      <w:proofErr w:type="spellStart"/>
+      <w:proofErr w:type="gramStart"/>
+      <w:r>
+        <w:t>request.getParameter</w:t>
+      </w:r>
+      <w:proofErr w:type="spellEnd"/>
+      <w:proofErr w:type="gramEnd"/>
+      <w:r>
+        <w:t>(“name”)</w:t>
+      </w:r>
+      <w:r>
+        <w:t>;</w:t>
+      </w:r>
+    </w:p>
+    <w:p>
+      <w:pPr>
+        <w:pStyle w:val="Heading1"/>
+        <w:numPr>
+          <w:ilvl w:val="0"/>
+          <w:numId w:val="1"/>
+        </w:numPr>
+      </w:pPr>
+      <w:r>
+        <w:t>Give an example of a JSP declaration and show how it will look in the JSP servlet.</w:t>
+      </w:r>
+    </w:p>
+    <w:p>
+      <w:pPr>
+        <w:ind w:left="720"/>
+      </w:pPr>
+      <w:r>
+        <w:t xml:space="preserve">&lt;%! List&lt;String&gt; </w:t>
+      </w:r>
+      <w:proofErr w:type="spellStart"/>
+      <w:r>
+        <w:t>listProducts</w:t>
+      </w:r>
+      <w:proofErr w:type="spellEnd"/>
+      <w:r>
+        <w:t xml:space="preserve"> = new </w:t>
+      </w:r>
+      <w:proofErr w:type="spellStart"/>
+      <w:proofErr w:type="gramStart"/>
+      <w:r>
+        <w:t>ArrayList</w:t>
+      </w:r>
+      <w:proofErr w:type="spellEnd"/>
+      <w:r>
+        <w:t>(</w:t>
+      </w:r>
+      <w:proofErr w:type="gramEnd"/>
+      <w:r>
+        <w:t>); %&gt;</w:t>
+      </w:r>
+    </w:p>
+    <w:p>
+      <w:pPr>
+        <w:ind w:left="720"/>
+      </w:pPr>
+      <w:r>
+        <w:t>It is the same servlet code:</w:t>
+      </w:r>
+    </w:p>
+    <w:p>
+      <w:pPr>
+        <w:ind w:left="720"/>
+      </w:pPr>
+      <w:r>
+        <w:t xml:space="preserve"> </w:t>
+      </w:r>
+      <w:r>
+        <w:t xml:space="preserve">List&lt;String&gt; </w:t>
+      </w:r>
+      <w:proofErr w:type="spellStart"/>
+      <w:r>
+        <w:t>listProducts</w:t>
+      </w:r>
+      <w:proofErr w:type="spellEnd"/>
+      <w:r>
+        <w:t xml:space="preserve"> = new </w:t>
+      </w:r>
+      <w:proofErr w:type="spellStart"/>
+      <w:proofErr w:type="gramStart"/>
+      <w:r>
+        <w:t>ArrayList</w:t>
+      </w:r>
+      <w:proofErr w:type="spellEnd"/>
+      <w:r>
+        <w:t>(</w:t>
+      </w:r>
+      <w:proofErr w:type="gramEnd"/>
+      <w:r>
+        <w:t>);</w:t>
+      </w:r>
+    </w:p>
+    <w:p>
+      <w:pPr>
+        <w:ind w:left="720"/>
+      </w:pPr>
+    </w:p>
+    <w:p>
+      <w:pPr>
+        <w:pStyle w:val="ListParagraph"/>
+        <w:ind w:left="744"/>
+      </w:pPr>
+    </w:p>
+    <w:p>
+      <w:pPr>
+        <w:pStyle w:val="Heading1"/>
+        <w:numPr>
+          <w:ilvl w:val="0"/>
+          <w:numId w:val="1"/>
+        </w:numPr>
+      </w:pPr>
+      <w:r>
+        <w:t>Give an example of a JSP comment and show how it will look in the JSP servlet.</w:t>
+      </w:r>
+    </w:p>
+    <w:p>
+      <w:pPr>
+        <w:ind w:left="744"/>
+      </w:pPr>
+      <w:r>
+        <w:t>&lt;%-- This is a comment from JSP page --%&gt;</w:t>
+      </w:r>
+    </w:p>
+    <w:p>
+      <w:pPr>
+        <w:ind w:left="744"/>
+      </w:pPr>
+      <w:r>
+        <w:t>It is the same servlet code:</w:t>
+      </w:r>
+    </w:p>
+    <w:p>
+      <w:pPr>
+        <w:ind w:left="744"/>
+      </w:pPr>
+      <w:r>
+        <w:t>//</w:t>
+      </w:r>
+      <w:r>
+        <w:t xml:space="preserve"> </w:t>
+      </w:r>
+      <w:r>
+        <w:t>This is a comment from JSP page</w:t>
+      </w:r>
+    </w:p>
+    <w:p>
+      <w:pPr>
+        <w:pStyle w:val="Heading1"/>
+        <w:numPr>
+          <w:ilvl w:val="0"/>
+          <w:numId w:val="1"/>
+        </w:numPr>
+      </w:pPr>
+      <w:r>
+        <w:lastRenderedPageBreak/>
+        <w:t xml:space="preserve">Give an example of a JSP expression and show how it will look in the JSP servlet. </w:t>
+      </w:r>
+    </w:p>
+    <w:p>
+      <w:pPr>
+        <w:pStyle w:val="ListParagraph"/>
+        <w:ind w:left="744"/>
+      </w:pPr>
+      <w:r>
+        <w:t xml:space="preserve">&lt;%= </w:t>
+      </w:r>
+      <w:proofErr w:type="spellStart"/>
+      <w:proofErr w:type="gramStart"/>
+      <w:r>
+        <w:t>session.getAttribute</w:t>
+      </w:r>
+      <w:proofErr w:type="spellEnd"/>
+      <w:proofErr w:type="gramEnd"/>
+      <w:r>
+        <w:t>(“username”) %&gt;</w:t>
+      </w:r>
+    </w:p>
+    <w:p>
+      <w:pPr>
+        <w:pStyle w:val="ListParagraph"/>
+        <w:ind w:left="744"/>
+      </w:pPr>
+      <w:r>
+        <w:t>It is the same servlet code:</w:t>
+      </w:r>
+    </w:p>
+    <w:p>
+      <w:pPr>
+        <w:pStyle w:val="ListParagraph"/>
+        <w:ind w:left="744"/>
+      </w:pPr>
+      <w:proofErr w:type="spellStart"/>
+      <w:proofErr w:type="gramStart"/>
+      <w:r>
+        <w:t>out.println</w:t>
+      </w:r>
+      <w:proofErr w:type="spellEnd"/>
+      <w:proofErr w:type="gramEnd"/>
+      <w:r>
+        <w:t>(</w:t>
+      </w:r>
+      <w:proofErr w:type="spellStart"/>
+      <w:r>
+        <w:t>session.getAttribute</w:t>
+      </w:r>
+      <w:proofErr w:type="spellEnd"/>
+      <w:r>
+        <w:t>(“username”)</w:t>
+      </w:r>
+      <w:r>
+        <w:t>);</w:t>
+      </w:r>
+    </w:p>
+    <w:p>
+      <w:pPr>
+        <w:pStyle w:val="Heading1"/>
+        <w:numPr>
+          <w:ilvl w:val="0"/>
+          <w:numId w:val="1"/>
+        </w:numPr>
+      </w:pPr>
+      <w:r>
+        <w:t xml:space="preserve">Give an example of a JSP directive and show how it will look in the JSP servlet. </w:t>
+      </w:r>
+    </w:p>
+    <w:p>
+      <w:pPr>
+        <w:pStyle w:val="ListParagraph"/>
+        <w:ind w:left="744"/>
+      </w:pPr>
+      <w:r>
+        <w:t>&lt;%@ page import=”</w:t>
+      </w:r>
+      <w:proofErr w:type="spellStart"/>
+      <w:proofErr w:type="gramStart"/>
+      <w:r>
+        <w:rPr>
+          <w:rFonts w:ascii="Consolas" w:hAnsi="Consolas" w:cs="Consolas"/>
+          <w:i/>
+          <w:iCs/>
+          <w:color w:val="2A00FF"/>
+          <w:sz w:val="20"/>
+          <w:szCs w:val="20"/>
+          <w:shd w:val="clear" w:color="auto" w:fill="E8F2FE"/>
+        </w:rPr>
+        <w:t>java.util</w:t>
+      </w:r>
+      <w:proofErr w:type="gramEnd"/>
+      <w:r>
+        <w:rPr>
+          <w:rFonts w:ascii="Consolas" w:hAnsi="Consolas" w:cs="Consolas"/>
+          <w:i/>
+          <w:iCs/>
+          <w:color w:val="2A00FF"/>
+          <w:sz w:val="20"/>
+          <w:szCs w:val="20"/>
+          <w:shd w:val="clear" w:color="auto" w:fill="E8F2FE"/>
+        </w:rPr>
+        <w:t>.List</w:t>
+      </w:r>
+      <w:proofErr w:type="spellEnd"/>
+      <w:r>
+        <w:t>” %&gt;</w:t>
+      </w:r>
+    </w:p>
+    <w:p>
+      <w:pPr>
+        <w:pStyle w:val="ListParagraph"/>
+        <w:ind w:left="744"/>
+      </w:pPr>
+      <w:r>
+        <w:t>It is the same servlet code:</w:t>
+      </w:r>
+    </w:p>
+    <w:p>
+      <w:pPr>
+        <w:pStyle w:val="ListParagraph"/>
+        <w:ind w:left="744"/>
+      </w:pPr>
+      <w:r>
+        <w:t xml:space="preserve">Import </w:t>
+      </w:r>
+      <w:proofErr w:type="spellStart"/>
+      <w:proofErr w:type="gramStart"/>
+      <w:r>
+        <w:rPr>
+          <w:rFonts w:ascii="Consolas" w:hAnsi="Consolas" w:cs="Consolas"/>
+          <w:i/>
+          <w:iCs/>
+          <w:color w:val="2A00FF"/>
+          <w:sz w:val="20"/>
+          <w:szCs w:val="20"/>
+          <w:shd w:val="clear" w:color="auto" w:fill="E8F2FE"/>
+        </w:rPr>
+        <w:t>java.util</w:t>
+      </w:r>
+      <w:proofErr w:type="gramEnd"/>
+      <w:r>
+        <w:rPr>
+          <w:rFonts w:ascii="Consolas" w:hAnsi="Consolas" w:cs="Consolas"/>
+          <w:i/>
+          <w:iCs/>
+          <w:color w:val="2A00FF"/>
+          <w:sz w:val="20"/>
+          <w:szCs w:val="20"/>
+          <w:shd w:val="clear" w:color="auto" w:fill="E8F2FE"/>
+        </w:rPr>
+        <w:t>.List</w:t>
+      </w:r>
+      <w:proofErr w:type="spellEnd"/>
+      <w:r>
+        <w:rPr>
+          <w:rFonts w:ascii="Consolas" w:hAnsi="Consolas" w:cs="Consolas"/>
+          <w:i/>
+          <w:iCs/>
+          <w:color w:val="2A00FF"/>
+          <w:sz w:val="20"/>
+          <w:szCs w:val="20"/>
+          <w:shd w:val="clear" w:color="auto" w:fill="E8F2FE"/>
+        </w:rPr>
+        <w:t>;</w:t>
+      </w:r>
+    </w:p>
+    <w:p>
+      <w:pPr>
+        <w:pStyle w:val="Heading1"/>
+        <w:numPr>
+          <w:ilvl w:val="0"/>
+          <w:numId w:val="1"/>
+        </w:numPr>
+      </w:pPr>
+      <w:r>
+        <w:t xml:space="preserve">Explain how an EL expression is evaluated. </w:t>
+      </w:r>
+    </w:p>
+    <w:p>
+      <w:pPr>
+        <w:pStyle w:val="ListParagraph"/>
+        <w:ind w:left="744"/>
+      </w:pPr>
+      <w:r>
+        <w:t>It is validated by the servlet container and evaluated at the runtime.</w:t>
+      </w:r>
+      <w:r>
+        <w:t xml:space="preserve"> In particular, the container will check attributes at the page scope, if not found, it will keep checking at scopes, request, session and application as the last scope. If it isn’t found, it will be ignored</w:t>
+      </w:r>
+    </w:p>
+    <w:p>
+      <w:pPr>
+        <w:pStyle w:val="Heading1"/>
+        <w:numPr>
+          <w:ilvl w:val="0"/>
+          <w:numId w:val="1"/>
+        </w:numPr>
+      </w:pPr>
+      <w:r>
+        <w:t xml:space="preserve">Explain how servlet attributes are involved in EL expressions. </w:t>
+      </w:r>
+    </w:p>
+    <w:p>
+      <w:pPr>
+        <w:pStyle w:val="ListParagraph"/>
+        <w:ind w:left="744"/>
+      </w:pPr>
+      <w:r>
+        <w:t>Attribute name are used directly in the EL expressions, relevant methods with attribute names will not be specified in the expression.</w:t>
+      </w:r>
+    </w:p>
+    <w:p>
+      <w:pPr>
+        <w:pStyle w:val="Heading1"/>
+      </w:pPr>
+      <w:r>
+        <w:t xml:space="preserve">11.  Explain how servlets and JSPs use request dispatch to interact.  </w:t>
+      </w:r>
+    </w:p>
+    <w:p>
+      <w:r>
+        <w:tab/>
       </w:r>
       <w:bookmarkStart w:id="0" w:name="_GoBack"/>
       <w:bookmarkEnd w:id="0"/>
-      <w:r>
-        <w:t xml:space="preserve">t is the main value of Java Server Pages?  </w:t>
-      </w:r>
-    </w:p>
-    <w:p>
-      <w:pPr>
-        <w:pStyle w:val="Heading1"/>
-      </w:pPr>
-      <w:r>
-        <w:t xml:space="preserve">2.  How are JSP pages related to servlets? </w:t>
-      </w:r>
-    </w:p>
-    <w:p>
-      <w:pPr>
-        <w:pStyle w:val="Heading1"/>
-      </w:pPr>
-      <w:r>
-        <w:t xml:space="preserve">3. How are JSP pages related to HTML?  </w:t>
-      </w:r>
-    </w:p>
-    <w:p>
-      <w:pPr>
-        <w:pStyle w:val="Heading1"/>
-      </w:pPr>
-      <w:r>
-        <w:t xml:space="preserve">4.  Give an example of a JSP </w:t>
-      </w:r>
-      <w:proofErr w:type="spellStart"/>
-      <w:r>
-        <w:t>scriptlet</w:t>
-      </w:r>
-      <w:proofErr w:type="spellEnd"/>
-      <w:r>
-        <w:t xml:space="preserve"> and show how it will look in the JSP </w:t>
-      </w:r>
-      <w:proofErr w:type="gramStart"/>
-      <w:r>
-        <w:t>servlet .</w:t>
-      </w:r>
-      <w:proofErr w:type="gramEnd"/>
-      <w:r>
-        <w:t xml:space="preserve">  </w:t>
-      </w:r>
-    </w:p>
-    <w:p>
-      <w:pPr>
-        <w:pStyle w:val="Heading1"/>
-      </w:pPr>
-      <w:r>
-        <w:t xml:space="preserve">5.  Give an example of a JSP declaration and show how it will look in the JSP servlet. </w:t>
-      </w:r>
-    </w:p>
-    <w:p>
-      <w:pPr>
-        <w:pStyle w:val="Heading1"/>
-      </w:pPr>
-      <w:r>
-        <w:t xml:space="preserve">6.  Give an example of a JSP comment and show how it will look in the JSP servlet.  </w:t>
-      </w:r>
-    </w:p>
-    <w:p>
-      <w:pPr>
-        <w:pStyle w:val="Heading1"/>
-      </w:pPr>
-      <w:r>
-        <w:t xml:space="preserve">7.   Give an example of a JSP expression and show how it will look in the JSP servlet.  </w:t>
-      </w:r>
-    </w:p>
-    <w:p>
-      <w:pPr>
-        <w:pStyle w:val="Heading1"/>
-      </w:pPr>
-      <w:r>
-        <w:t xml:space="preserve">8.  Give an example of a JSP directive and show how it will look in the JSP servlet.  </w:t>
-      </w:r>
-    </w:p>
-    <w:p>
-      <w:pPr>
-        <w:pStyle w:val="Heading1"/>
-      </w:pPr>
-      <w:r>
-        <w:t xml:space="preserve">9.  Explain how an EL expression is evaluated. </w:t>
-      </w:r>
-    </w:p>
-    <w:p>
-      <w:pPr>
-        <w:pStyle w:val="Heading1"/>
-      </w:pPr>
-      <w:r>
-        <w:t xml:space="preserve">10.  Explain how servlet attributes are involved in EL expressions. </w:t>
-      </w:r>
-    </w:p>
-    <w:p>
-      <w:pPr>
-        <w:pStyle w:val="Heading1"/>
-      </w:pPr>
-      <w:r>
-        <w:t xml:space="preserve">11.  Explain how servlets and JSPs use request dispatch to interact.  </w:t>
-      </w:r>
-    </w:p>
-    <w:p/>
+    </w:p>
     <w:sectPr>
       <w:pgSz w:w="12240" w:h="15840"/>
       <w:pgMar w:top="1440" w:right="1440" w:bottom="1440" w:left="1440" w:header="720" w:footer="720" w:gutter="0"/>
@@ -133,6 +541,103 @@
     </w:sectPr>
   </w:body>
 </w:document>
+</file>
+
+<file path=word/numbering.xml><?xml version="1.0" encoding="utf-8"?>
+<w:numbering xmlns:wpc="http://schemas.microsoft.com/office/word/2010/wordprocessingCanvas" xmlns:cx="http://schemas.microsoft.com/office/drawing/2014/chartex" xmlns:cx1="http://schemas.microsoft.com/office/drawing/2015/9/8/chartex" xmlns:cx2="http://schemas.microsoft.com/office/drawing/2015/10/21/chartex" xmlns:cx3="http://schemas.microsoft.com/office/drawing/2016/5/9/chartex" xmlns:cx4="http://schemas.microsoft.com/office/drawing/2016/5/10/chartex" xmlns:cx5="http://schemas.microsoft.com/office/drawing/2016/5/11/chartex" xmlns:cx6="http://schemas.microsoft.com/office/drawing/2016/5/12/chartex" xmlns:cx7="http://schemas.microsoft.com/office/drawing/2016/5/13/chartex" xmlns:cx8="http://schemas.microsoft.com/office/drawing/2016/5/14/chartex" xmlns:mc="http://schemas.openxmlformats.org/markup-compatibility/2006" xmlns:aink="http://schemas.microsoft.com/office/drawing/2016/ink" xmlns:am3d="http://schemas.microsoft.com/office/drawing/2017/model3d" xmlns:o="urn:schemas-microsoft-com:office:office" xmlns:r="http://schemas.openxmlformats.org/officeDocument/2006/relationships" xmlns:m="http://schemas.openxmlformats.org/officeDocument/2006/math" xmlns:v="urn:schemas-microsoft-com:vml" xmlns:wp14="http://schemas.microsoft.com/office/word/2010/wordprocessingDrawing" xmlns:wp="http://schemas.openxmlformats.org/drawingml/2006/wordprocessingDrawing" xmlns:w10="urn:schemas-microsoft-com:office:word" xmlns:w="http://schemas.openxmlformats.org/wordprocessingml/2006/main" xmlns:w14="http://schemas.microsoft.com/office/word/2010/wordml" xmlns:w15="http://schemas.microsoft.com/office/word/2012/wordml" xmlns:w16cid="http://schemas.microsoft.com/office/word/2016/wordml/cid" xmlns:w16se="http://schemas.microsoft.com/office/word/2015/wordml/symex" xmlns:wpg="http://schemas.microsoft.com/office/word/2010/wordprocessingGroup" xmlns:wpi="http://schemas.microsoft.com/office/word/2010/wordprocessingInk" xmlns:wne="http://schemas.microsoft.com/office/word/2006/wordml" xmlns:wps="http://schemas.microsoft.com/office/word/2010/wordprocessingShape" mc:Ignorable="w14 w15 w16se w16cid wp14">
+  <w:abstractNum w:abstractNumId="0" w15:restartNumberingAfterBreak="0">
+    <w:nsid w:val="31222E02"/>
+    <w:multiLevelType w:val="hybridMultilevel"/>
+    <w:tmpl w:val="8C203AB0"/>
+    <w:lvl w:ilvl="0" w:tplc="5C103D00">
+      <w:start w:val="1"/>
+      <w:numFmt w:val="decimal"/>
+      <w:lvlText w:val="%1."/>
+      <w:lvlJc w:val="left"/>
+      <w:pPr>
+        <w:ind w:left="744" w:hanging="384"/>
+      </w:pPr>
+      <w:rPr>
+        <w:rFonts w:hint="default"/>
+      </w:rPr>
+    </w:lvl>
+    <w:lvl w:ilvl="1" w:tplc="04090019" w:tentative="1">
+      <w:start w:val="1"/>
+      <w:numFmt w:val="lowerLetter"/>
+      <w:lvlText w:val="%2."/>
+      <w:lvlJc w:val="left"/>
+      <w:pPr>
+        <w:ind w:left="1440" w:hanging="360"/>
+      </w:pPr>
+    </w:lvl>
+    <w:lvl w:ilvl="2" w:tplc="0409001B" w:tentative="1">
+      <w:start w:val="1"/>
+      <w:numFmt w:val="lowerRoman"/>
+      <w:lvlText w:val="%3."/>
+      <w:lvlJc w:val="right"/>
+      <w:pPr>
+        <w:ind w:left="2160" w:hanging="180"/>
+      </w:pPr>
+    </w:lvl>
+    <w:lvl w:ilvl="3" w:tplc="0409000F" w:tentative="1">
+      <w:start w:val="1"/>
+      <w:numFmt w:val="decimal"/>
+      <w:lvlText w:val="%4."/>
+      <w:lvlJc w:val="left"/>
+      <w:pPr>
+        <w:ind w:left="2880" w:hanging="360"/>
+      </w:pPr>
+    </w:lvl>
+    <w:lvl w:ilvl="4" w:tplc="04090019" w:tentative="1">
+      <w:start w:val="1"/>
+      <w:numFmt w:val="lowerLetter"/>
+      <w:lvlText w:val="%5."/>
+      <w:lvlJc w:val="left"/>
+      <w:pPr>
+        <w:ind w:left="3600" w:hanging="360"/>
+      </w:pPr>
+    </w:lvl>
+    <w:lvl w:ilvl="5" w:tplc="0409001B" w:tentative="1">
+      <w:start w:val="1"/>
+      <w:numFmt w:val="lowerRoman"/>
+      <w:lvlText w:val="%6."/>
+      <w:lvlJc w:val="right"/>
+      <w:pPr>
+        <w:ind w:left="4320" w:hanging="180"/>
+      </w:pPr>
+    </w:lvl>
+    <w:lvl w:ilvl="6" w:tplc="0409000F" w:tentative="1">
+      <w:start w:val="1"/>
+      <w:numFmt w:val="decimal"/>
+      <w:lvlText w:val="%7."/>
+      <w:lvlJc w:val="left"/>
+      <w:pPr>
+        <w:ind w:left="5040" w:hanging="360"/>
+      </w:pPr>
+    </w:lvl>
+    <w:lvl w:ilvl="7" w:tplc="04090019" w:tentative="1">
+      <w:start w:val="1"/>
+      <w:numFmt w:val="lowerLetter"/>
+      <w:lvlText w:val="%8."/>
+      <w:lvlJc w:val="left"/>
+      <w:pPr>
+        <w:ind w:left="5760" w:hanging="360"/>
+      </w:pPr>
+    </w:lvl>
+    <w:lvl w:ilvl="8" w:tplc="0409001B" w:tentative="1">
+      <w:start w:val="1"/>
+      <w:numFmt w:val="lowerRoman"/>
+      <w:lvlText w:val="%9."/>
+      <w:lvlJc w:val="right"/>
+      <w:pPr>
+        <w:ind w:left="6480" w:hanging="180"/>
+      </w:pPr>
+    </w:lvl>
+  </w:abstractNum>
+  <w:num w:numId="1">
+    <w:abstractNumId w:val="0"/>
+  </w:num>
+</w:numbering>
 </file>
 
 <file path=word/styles.xml><?xml version="1.0" encoding="utf-8"?>
@@ -631,6 +1136,17 @@
       <w:szCs w:val="26"/>
     </w:rPr>
   </w:style>
+  <w:style w:type="paragraph" w:styleId="ListParagraph">
+    <w:name w:val="List Paragraph"/>
+    <w:basedOn w:val="Normal"/>
+    <w:uiPriority w:val="34"/>
+    <w:qFormat/>
+    <w:rsid w:val="00D2039E"/>
+    <w:pPr>
+      <w:ind w:left="720"/>
+      <w:contextualSpacing/>
+    </w:pPr>
+  </w:style>
 </w:styles>
 </file>
 

</xml_diff>